<commit_message>
update from home 22-nov-2024
</commit_message>
<xml_diff>
--- a/uprojects/Sundersan/AIRMAN002.docx
+++ b/uprojects/Sundersan/AIRMAN002.docx
@@ -1,6 +1,6 @@
 
 <file path=word/document.xml><?xml version="1.0" encoding="utf-8"?>
-<w:document xmlns:wpc="http://schemas.microsoft.com/office/word/2010/wordprocessingCanvas" xmlns:cx="http://schemas.microsoft.com/office/drawing/2014/chartex" xmlns:mc="http://schemas.openxmlformats.org/markup-compatibility/2006" xmlns:o="urn:schemas-microsoft-com:office:office" xmlns:r="http://schemas.openxmlformats.org/officeDocument/2006/relationships" xmlns:m="http://schemas.openxmlformats.org/officeDocument/2006/math" xmlns:v="urn:schemas-microsoft-com:vml" xmlns:wp14="http://schemas.microsoft.com/office/word/2010/wordprocessingDrawing" xmlns:wp="http://schemas.openxmlformats.org/drawingml/2006/wordprocessingDrawing" xmlns:w10="urn:schemas-microsoft-com:office:word" xmlns:w="http://schemas.openxmlformats.org/wordprocessingml/2006/main" xmlns:w14="http://schemas.microsoft.com/office/word/2010/wordml" xmlns:w15="http://schemas.microsoft.com/office/word/2012/wordml" xmlns:w16se="http://schemas.microsoft.com/office/word/2015/wordml/symex" xmlns:wpg="http://schemas.microsoft.com/office/word/2010/wordprocessingGroup" xmlns:wpi="http://schemas.microsoft.com/office/word/2010/wordprocessingInk" xmlns:wne="http://schemas.microsoft.com/office/word/2006/wordml" xmlns:wps="http://schemas.microsoft.com/office/word/2010/wordprocessingShape" mc:Ignorable="w14 w15 w16se wp14">
+<w:document xmlns:wpc="http://schemas.microsoft.com/office/word/2010/wordprocessingCanvas" xmlns:cx="http://schemas.microsoft.com/office/drawing/2014/chartex" xmlns:cx1="http://schemas.microsoft.com/office/drawing/2015/9/8/chartex" xmlns:mc="http://schemas.openxmlformats.org/markup-compatibility/2006" xmlns:o="urn:schemas-microsoft-com:office:office" xmlns:r="http://schemas.openxmlformats.org/officeDocument/2006/relationships" xmlns:m="http://schemas.openxmlformats.org/officeDocument/2006/math" xmlns:v="urn:schemas-microsoft-com:vml" xmlns:wp14="http://schemas.microsoft.com/office/word/2010/wordprocessingDrawing" xmlns:wp="http://schemas.openxmlformats.org/drawingml/2006/wordprocessingDrawing" xmlns:w10="urn:schemas-microsoft-com:office:word" xmlns:w="http://schemas.openxmlformats.org/wordprocessingml/2006/main" xmlns:w14="http://schemas.microsoft.com/office/word/2010/wordml" xmlns:w15="http://schemas.microsoft.com/office/word/2012/wordml" xmlns:w16se="http://schemas.microsoft.com/office/word/2015/wordml/symex" xmlns:wpg="http://schemas.microsoft.com/office/word/2010/wordprocessingGroup" xmlns:wpi="http://schemas.microsoft.com/office/word/2010/wordprocessingInk" xmlns:wne="http://schemas.microsoft.com/office/word/2006/wordml" xmlns:wps="http://schemas.microsoft.com/office/word/2010/wordprocessingShape" mc:Ignorable="w14 w15 w16se wp14">
   <w:body>
     <w:p>
       <w:r>
@@ -45,7 +45,7 @@
     </w:p>
     <w:p>
       <w:pPr>
-        <w:pStyle w:val="a6"/>
+        <w:pStyle w:val="ListParagraph"/>
         <w:numPr>
           <w:ilvl w:val="0"/>
           <w:numId w:val="11"/>
@@ -57,7 +57,7 @@
     </w:p>
     <w:tbl>
       <w:tblPr>
-        <w:tblStyle w:val="a5"/>
+        <w:tblStyle w:val="TableGrid"/>
         <w:tblW w:w="0" w:type="auto"/>
         <w:tblInd w:w="720" w:type="dxa"/>
         <w:tblLook w:val="04A0" w:firstRow="1" w:lastRow="0" w:firstColumn="1" w:lastColumn="0" w:noHBand="0" w:noVBand="1"/>
@@ -73,12 +73,13 @@
           </w:tcPr>
           <w:p>
             <w:pPr>
-              <w:pStyle w:val="a6"/>
+              <w:pStyle w:val="ListParagraph"/>
               <w:ind w:left="0"/>
             </w:pPr>
             <w:r>
               <w:rPr>
                 <w:noProof/>
+                <w:lang w:eastAsia="ko-KR"/>
               </w:rPr>
               <w:drawing>
                 <wp:inline distT="0" distB="0" distL="0" distR="0">
@@ -137,7 +138,7 @@
           </w:tcPr>
           <w:p>
             <w:pPr>
-              <w:pStyle w:val="a6"/>
+              <w:pStyle w:val="ListParagraph"/>
               <w:ind w:left="0"/>
               <w:rPr>
                 <w:sz w:val="16"/>
@@ -147,6 +148,7 @@
             <w:r>
               <w:rPr>
                 <w:noProof/>
+                <w:lang w:eastAsia="ko-KR"/>
               </w:rPr>
               <w:drawing>
                 <wp:inline distT="0" distB="0" distL="0" distR="0" wp14:anchorId="19CF39EF" wp14:editId="61AA76EF">
@@ -192,7 +194,7 @@
           </w:p>
           <w:p>
             <w:pPr>
-              <w:pStyle w:val="a6"/>
+              <w:pStyle w:val="ListParagraph"/>
               <w:ind w:left="0"/>
               <w:rPr>
                 <w:b/>
@@ -213,7 +215,7 @@
           </w:p>
           <w:p>
             <w:pPr>
-              <w:pStyle w:val="a6"/>
+              <w:pStyle w:val="ListParagraph"/>
               <w:numPr>
                 <w:ilvl w:val="0"/>
                 <w:numId w:val="12"/>
@@ -229,7 +231,7 @@
           </w:p>
           <w:p>
             <w:pPr>
-              <w:pStyle w:val="a6"/>
+              <w:pStyle w:val="ListParagraph"/>
               <w:numPr>
                 <w:ilvl w:val="0"/>
                 <w:numId w:val="12"/>
@@ -252,7 +254,7 @@
           </w:p>
           <w:p>
             <w:pPr>
-              <w:pStyle w:val="a6"/>
+              <w:pStyle w:val="ListParagraph"/>
               <w:numPr>
                 <w:ilvl w:val="0"/>
                 <w:numId w:val="12"/>
@@ -268,7 +270,7 @@
           </w:p>
           <w:p>
             <w:pPr>
-              <w:pStyle w:val="a6"/>
+              <w:pStyle w:val="ListParagraph"/>
               <w:numPr>
                 <w:ilvl w:val="0"/>
                 <w:numId w:val="12"/>
@@ -284,7 +286,7 @@
           </w:p>
           <w:p>
             <w:pPr>
-              <w:pStyle w:val="a6"/>
+              <w:pStyle w:val="ListParagraph"/>
               <w:numPr>
                 <w:ilvl w:val="0"/>
                 <w:numId w:val="12"/>
@@ -300,7 +302,7 @@
           </w:p>
           <w:p>
             <w:pPr>
-              <w:pStyle w:val="a6"/>
+              <w:pStyle w:val="ListParagraph"/>
               <w:numPr>
                 <w:ilvl w:val="0"/>
                 <w:numId w:val="12"/>
@@ -323,12 +325,13 @@
           </w:tcPr>
           <w:p>
             <w:pPr>
-              <w:pStyle w:val="a6"/>
+              <w:pStyle w:val="ListParagraph"/>
               <w:ind w:left="0"/>
             </w:pPr>
             <w:r>
               <w:rPr>
                 <w:noProof/>
+                <w:lang w:eastAsia="ko-KR"/>
               </w:rPr>
               <w:drawing>
                 <wp:inline distT="0" distB="0" distL="0" distR="0" wp14:anchorId="125BE2B9" wp14:editId="5ECFB14B">
@@ -374,7 +377,7 @@
           </w:tcPr>
           <w:p>
             <w:pPr>
-              <w:pStyle w:val="a6"/>
+              <w:pStyle w:val="ListParagraph"/>
               <w:ind w:left="0"/>
             </w:pPr>
             <w:r>
@@ -383,7 +386,7 @@
           </w:p>
           <w:p>
             <w:pPr>
-              <w:pStyle w:val="a6"/>
+              <w:pStyle w:val="ListParagraph"/>
               <w:numPr>
                 <w:ilvl w:val="0"/>
                 <w:numId w:val="13"/>
@@ -403,7 +406,7 @@
           </w:p>
           <w:p>
             <w:pPr>
-              <w:pStyle w:val="a6"/>
+              <w:pStyle w:val="ListParagraph"/>
               <w:numPr>
                 <w:ilvl w:val="0"/>
                 <w:numId w:val="13"/>
@@ -423,7 +426,7 @@
           </w:p>
           <w:p>
             <w:pPr>
-              <w:pStyle w:val="a6"/>
+              <w:pStyle w:val="ListParagraph"/>
               <w:numPr>
                 <w:ilvl w:val="0"/>
                 <w:numId w:val="13"/>
@@ -443,7 +446,7 @@
           </w:p>
           <w:p>
             <w:pPr>
-              <w:pStyle w:val="a6"/>
+              <w:pStyle w:val="ListParagraph"/>
               <w:numPr>
                 <w:ilvl w:val="0"/>
                 <w:numId w:val="13"/>
@@ -463,7 +466,7 @@
           </w:p>
           <w:p>
             <w:pPr>
-              <w:pStyle w:val="a6"/>
+              <w:pStyle w:val="ListParagraph"/>
               <w:numPr>
                 <w:ilvl w:val="0"/>
                 <w:numId w:val="13"/>
@@ -490,10 +493,10 @@
           </w:tcPr>
           <w:p>
             <w:pPr>
-              <w:pStyle w:val="a6"/>
+              <w:pStyle w:val="ListParagraph"/>
               <w:ind w:left="0"/>
               <w:rPr>
-                <w:rFonts w:eastAsiaTheme="minorEastAsia" w:hint="eastAsia"/>
+                <w:rFonts w:eastAsiaTheme="minorEastAsia"/>
                 <w:noProof/>
                 <w:lang w:eastAsia="ko-KR"/>
               </w:rPr>
@@ -501,6 +504,7 @@
             <w:r>
               <w:rPr>
                 <w:noProof/>
+                <w:lang w:eastAsia="ko-KR"/>
               </w:rPr>
               <w:drawing>
                 <wp:inline distT="0" distB="0" distL="0" distR="0" wp14:anchorId="21A3F6AF" wp14:editId="201774D5">
@@ -546,7 +550,7 @@
           </w:tcPr>
           <w:p>
             <w:pPr>
-              <w:pStyle w:val="a6"/>
+              <w:pStyle w:val="ListParagraph"/>
               <w:ind w:left="0"/>
             </w:pPr>
             <w:r>
@@ -555,7 +559,7 @@
           </w:p>
           <w:p>
             <w:pPr>
-              <w:pStyle w:val="a6"/>
+              <w:pStyle w:val="ListParagraph"/>
               <w:ind w:left="0"/>
             </w:pPr>
             <w:r>
@@ -591,7 +595,7 @@
           </w:p>
           <w:p>
             <w:pPr>
-              <w:pStyle w:val="a6"/>
+              <w:pStyle w:val="ListParagraph"/>
               <w:ind w:left="0"/>
             </w:pPr>
           </w:p>
@@ -600,12 +604,12 @@
     </w:tbl>
     <w:p>
       <w:pPr>
-        <w:pStyle w:val="a6"/>
+        <w:pStyle w:val="ListParagraph"/>
       </w:pPr>
     </w:p>
     <w:p>
       <w:pPr>
-        <w:pStyle w:val="a6"/>
+        <w:pStyle w:val="ListParagraph"/>
         <w:numPr>
           <w:ilvl w:val="0"/>
           <w:numId w:val="11"/>
@@ -691,7 +695,7 @@
     </w:p>
     <w:p>
       <w:pPr>
-        <w:pStyle w:val="a6"/>
+        <w:pStyle w:val="ListParagraph"/>
         <w:numPr>
           <w:ilvl w:val="0"/>
           <w:numId w:val="11"/>
@@ -797,7 +801,7 @@
     </w:p>
     <w:p>
       <w:pPr>
-        <w:pStyle w:val="a6"/>
+        <w:pStyle w:val="ListParagraph"/>
         <w:numPr>
           <w:ilvl w:val="0"/>
           <w:numId w:val="11"/>
@@ -904,7 +908,7 @@
     </w:p>
     <w:p>
       <w:pPr>
-        <w:pStyle w:val="a6"/>
+        <w:pStyle w:val="ListParagraph"/>
         <w:numPr>
           <w:ilvl w:val="0"/>
           <w:numId w:val="11"/>
@@ -951,13 +955,7 @@
         <w:rPr>
           <w:rStyle w:val="fontstyle01"/>
         </w:rPr>
-        <w:t>QFE, QNH, QNE</w:t>
-      </w:r>
-      <w:r>
-        <w:rPr>
-          <w:rStyle w:val="fontstyle01"/>
-        </w:rPr>
-        <w:t xml:space="preserve"> </w:t>
+        <w:t xml:space="preserve">QFE, QNH, QNE </w:t>
       </w:r>
       <w:r>
         <w:rPr>
@@ -984,7 +982,7 @@
     </w:p>
     <w:p>
       <w:pPr>
-        <w:pStyle w:val="a6"/>
+        <w:pStyle w:val="ListParagraph"/>
         <w:numPr>
           <w:ilvl w:val="0"/>
           <w:numId w:val="11"/>
@@ -1085,7 +1083,7 @@
     </w:p>
     <w:p>
       <w:pPr>
-        <w:pStyle w:val="a6"/>
+        <w:pStyle w:val="ListParagraph"/>
         <w:numPr>
           <w:ilvl w:val="1"/>
           <w:numId w:val="11"/>
@@ -1107,7 +1105,7 @@
     </w:p>
     <w:p>
       <w:pPr>
-        <w:pStyle w:val="a6"/>
+        <w:pStyle w:val="ListParagraph"/>
         <w:numPr>
           <w:ilvl w:val="1"/>
           <w:numId w:val="11"/>
@@ -1135,7 +1133,7 @@
     </w:p>
     <w:p>
       <w:pPr>
-        <w:pStyle w:val="a6"/>
+        <w:pStyle w:val="ListParagraph"/>
         <w:numPr>
           <w:ilvl w:val="1"/>
           <w:numId w:val="11"/>
@@ -1157,7 +1155,7 @@
     </w:p>
     <w:p>
       <w:pPr>
-        <w:pStyle w:val="a6"/>
+        <w:pStyle w:val="ListParagraph"/>
         <w:numPr>
           <w:ilvl w:val="0"/>
           <w:numId w:val="11"/>
@@ -1182,13 +1180,15 @@
         <w:rPr>
           <w:rStyle w:val="fontstyle01"/>
         </w:rPr>
-        <w:t xml:space="preserve"> </w:t>
+        <w:t xml:space="preserve"> In-Flight Instrumentation (Cockpit Mode) </w:t>
       </w:r>
       <w:r>
         <w:rPr>
           <w:rStyle w:val="fontstyle01"/>
-        </w:rPr>
-        <w:t>In-Flight Instrumentation (Cockpit Mode)</w:t>
+          <w:rFonts w:hint="eastAsia"/>
+          <w:lang w:eastAsia="ko-KR"/>
+        </w:rPr>
+        <w:t>UI</w:t>
       </w:r>
       <w:r>
         <w:rPr>
@@ -1202,7 +1202,7 @@
           <w:rFonts w:hint="eastAsia"/>
           <w:lang w:eastAsia="ko-KR"/>
         </w:rPr>
-        <w:t>UI</w:t>
+        <w:t>and</w:t>
       </w:r>
       <w:r>
         <w:rPr>
@@ -1216,31 +1216,62 @@
           <w:rFonts w:hint="eastAsia"/>
           <w:lang w:eastAsia="ko-KR"/>
         </w:rPr>
-        <w:t>and</w:t>
-      </w:r>
-      <w:r>
-        <w:rPr>
-          <w:rStyle w:val="fontstyle01"/>
-        </w:rPr>
-        <w:t xml:space="preserve"> </w:t>
-      </w:r>
-      <w:r>
-        <w:rPr>
-          <w:rStyle w:val="fontstyle01"/>
-          <w:rFonts w:hint="eastAsia"/>
-          <w:lang w:eastAsia="ko-KR"/>
-        </w:rPr>
         <w:t>Integration.</w:t>
+      </w:r>
+    </w:p>
+    <w:p/>
+    <w:p>
+      <w:r>
+        <w:t>Primary Chalanges:</w:t>
       </w:r>
     </w:p>
     <w:p>
       <w:pPr>
-        <w:pStyle w:val="a6"/>
+        <w:pStyle w:val="ListParagraph"/>
         <w:numPr>
           <w:ilvl w:val="0"/>
-          <w:numId w:val="11"/>
+          <w:numId w:val="15"/>
         </w:numPr>
       </w:pPr>
+      <w:r>
+        <w:t>Gather all data within 20/30 ms.</w:t>
+      </w:r>
+    </w:p>
+    <w:p>
+      <w:pPr>
+        <w:pStyle w:val="ListParagraph"/>
+        <w:numPr>
+          <w:ilvl w:val="0"/>
+          <w:numId w:val="15"/>
+        </w:numPr>
+      </w:pPr>
+      <w:r>
+        <w:t>Make the calibration easier to manage.</w:t>
+      </w:r>
+    </w:p>
+    <w:p>
+      <w:pPr>
+        <w:pStyle w:val="ListParagraph"/>
+        <w:numPr>
+          <w:ilvl w:val="0"/>
+          <w:numId w:val="15"/>
+        </w:numPr>
+      </w:pPr>
+      <w:r>
+        <w:t>Attractive and Responsive UI Development.</w:t>
+      </w:r>
+    </w:p>
+    <w:p>
+      <w:pPr>
+        <w:pStyle w:val="ListParagraph"/>
+        <w:numPr>
+          <w:ilvl w:val="0"/>
+          <w:numId w:val="15"/>
+        </w:numPr>
+      </w:pPr>
+      <w:r>
+        <w:t>Maintain 20Hz Refresh rate with real time sensor data.</w:t>
+      </w:r>
       <w:bookmarkStart w:id="0" w:name="_GoBack"/>
       <w:bookmarkEnd w:id="0"/>
     </w:p>
@@ -1255,7 +1286,7 @@
 </file>
 
 <file path=word/endnotes.xml><?xml version="1.0" encoding="utf-8"?>
-<w:endnotes xmlns:wpc="http://schemas.microsoft.com/office/word/2010/wordprocessingCanvas" xmlns:cx="http://schemas.microsoft.com/office/drawing/2014/chartex" xmlns:mc="http://schemas.openxmlformats.org/markup-compatibility/2006" xmlns:o="urn:schemas-microsoft-com:office:office" xmlns:r="http://schemas.openxmlformats.org/officeDocument/2006/relationships" xmlns:m="http://schemas.openxmlformats.org/officeDocument/2006/math" xmlns:v="urn:schemas-microsoft-com:vml" xmlns:wp14="http://schemas.microsoft.com/office/word/2010/wordprocessingDrawing" xmlns:wp="http://schemas.openxmlformats.org/drawingml/2006/wordprocessingDrawing" xmlns:w10="urn:schemas-microsoft-com:office:word" xmlns:w="http://schemas.openxmlformats.org/wordprocessingml/2006/main" xmlns:w14="http://schemas.microsoft.com/office/word/2010/wordml" xmlns:w15="http://schemas.microsoft.com/office/word/2012/wordml" xmlns:w16se="http://schemas.microsoft.com/office/word/2015/wordml/symex" xmlns:wpg="http://schemas.microsoft.com/office/word/2010/wordprocessingGroup" xmlns:wpi="http://schemas.microsoft.com/office/word/2010/wordprocessingInk" xmlns:wne="http://schemas.microsoft.com/office/word/2006/wordml" xmlns:wps="http://schemas.microsoft.com/office/word/2010/wordprocessingShape" mc:Ignorable="w14 w15 w16se wp14">
+<w:endnotes xmlns:wpc="http://schemas.microsoft.com/office/word/2010/wordprocessingCanvas" xmlns:cx="http://schemas.microsoft.com/office/drawing/2014/chartex" xmlns:cx1="http://schemas.microsoft.com/office/drawing/2015/9/8/chartex" xmlns:mc="http://schemas.openxmlformats.org/markup-compatibility/2006" xmlns:o="urn:schemas-microsoft-com:office:office" xmlns:r="http://schemas.openxmlformats.org/officeDocument/2006/relationships" xmlns:m="http://schemas.openxmlformats.org/officeDocument/2006/math" xmlns:v="urn:schemas-microsoft-com:vml" xmlns:wp14="http://schemas.microsoft.com/office/word/2010/wordprocessingDrawing" xmlns:wp="http://schemas.openxmlformats.org/drawingml/2006/wordprocessingDrawing" xmlns:w10="urn:schemas-microsoft-com:office:word" xmlns:w="http://schemas.openxmlformats.org/wordprocessingml/2006/main" xmlns:w14="http://schemas.microsoft.com/office/word/2010/wordml" xmlns:w15="http://schemas.microsoft.com/office/word/2012/wordml" xmlns:w16se="http://schemas.microsoft.com/office/word/2015/wordml/symex" xmlns:wpg="http://schemas.microsoft.com/office/word/2010/wordprocessingGroup" xmlns:wpi="http://schemas.microsoft.com/office/word/2010/wordprocessingInk" xmlns:wne="http://schemas.microsoft.com/office/word/2006/wordml" xmlns:wps="http://schemas.microsoft.com/office/word/2010/wordprocessingShape" mc:Ignorable="w14 w15 w16se wp14">
   <w:endnote w:type="separator" w:id="-1">
     <w:p>
       <w:pPr>
@@ -1280,7 +1311,7 @@
 </file>
 
 <file path=word/footnotes.xml><?xml version="1.0" encoding="utf-8"?>
-<w:footnotes xmlns:wpc="http://schemas.microsoft.com/office/word/2010/wordprocessingCanvas" xmlns:cx="http://schemas.microsoft.com/office/drawing/2014/chartex" xmlns:mc="http://schemas.openxmlformats.org/markup-compatibility/2006" xmlns:o="urn:schemas-microsoft-com:office:office" xmlns:r="http://schemas.openxmlformats.org/officeDocument/2006/relationships" xmlns:m="http://schemas.openxmlformats.org/officeDocument/2006/math" xmlns:v="urn:schemas-microsoft-com:vml" xmlns:wp14="http://schemas.microsoft.com/office/word/2010/wordprocessingDrawing" xmlns:wp="http://schemas.openxmlformats.org/drawingml/2006/wordprocessingDrawing" xmlns:w10="urn:schemas-microsoft-com:office:word" xmlns:w="http://schemas.openxmlformats.org/wordprocessingml/2006/main" xmlns:w14="http://schemas.microsoft.com/office/word/2010/wordml" xmlns:w15="http://schemas.microsoft.com/office/word/2012/wordml" xmlns:w16se="http://schemas.microsoft.com/office/word/2015/wordml/symex" xmlns:wpg="http://schemas.microsoft.com/office/word/2010/wordprocessingGroup" xmlns:wpi="http://schemas.microsoft.com/office/word/2010/wordprocessingInk" xmlns:wne="http://schemas.microsoft.com/office/word/2006/wordml" xmlns:wps="http://schemas.microsoft.com/office/word/2010/wordprocessingShape" mc:Ignorable="w14 w15 w16se wp14">
+<w:footnotes xmlns:wpc="http://schemas.microsoft.com/office/word/2010/wordprocessingCanvas" xmlns:cx="http://schemas.microsoft.com/office/drawing/2014/chartex" xmlns:cx1="http://schemas.microsoft.com/office/drawing/2015/9/8/chartex" xmlns:mc="http://schemas.openxmlformats.org/markup-compatibility/2006" xmlns:o="urn:schemas-microsoft-com:office:office" xmlns:r="http://schemas.openxmlformats.org/officeDocument/2006/relationships" xmlns:m="http://schemas.openxmlformats.org/officeDocument/2006/math" xmlns:v="urn:schemas-microsoft-com:vml" xmlns:wp14="http://schemas.microsoft.com/office/word/2010/wordprocessingDrawing" xmlns:wp="http://schemas.openxmlformats.org/drawingml/2006/wordprocessingDrawing" xmlns:w10="urn:schemas-microsoft-com:office:word" xmlns:w="http://schemas.openxmlformats.org/wordprocessingml/2006/main" xmlns:w14="http://schemas.microsoft.com/office/word/2010/wordml" xmlns:w15="http://schemas.microsoft.com/office/word/2012/wordml" xmlns:w16se="http://schemas.microsoft.com/office/word/2015/wordml/symex" xmlns:wpg="http://schemas.microsoft.com/office/word/2010/wordprocessingGroup" xmlns:wpi="http://schemas.microsoft.com/office/word/2010/wordprocessingInk" xmlns:wne="http://schemas.microsoft.com/office/word/2006/wordml" xmlns:wps="http://schemas.microsoft.com/office/word/2010/wordprocessingShape" mc:Ignorable="w14 w15 w16se wp14">
   <w:footnote w:type="separator" w:id="-1">
     <w:p>
       <w:pPr>
@@ -1305,7 +1336,7 @@
 </file>
 
 <file path=word/numbering.xml><?xml version="1.0" encoding="utf-8"?>
-<w:numbering xmlns:wpc="http://schemas.microsoft.com/office/word/2010/wordprocessingCanvas" xmlns:cx="http://schemas.microsoft.com/office/drawing/2014/chartex" xmlns:mc="http://schemas.openxmlformats.org/markup-compatibility/2006" xmlns:o="urn:schemas-microsoft-com:office:office" xmlns:r="http://schemas.openxmlformats.org/officeDocument/2006/relationships" xmlns:m="http://schemas.openxmlformats.org/officeDocument/2006/math" xmlns:v="urn:schemas-microsoft-com:vml" xmlns:wp14="http://schemas.microsoft.com/office/word/2010/wordprocessingDrawing" xmlns:wp="http://schemas.openxmlformats.org/drawingml/2006/wordprocessingDrawing" xmlns:w10="urn:schemas-microsoft-com:office:word" xmlns:w="http://schemas.openxmlformats.org/wordprocessingml/2006/main" xmlns:w14="http://schemas.microsoft.com/office/word/2010/wordml" xmlns:w15="http://schemas.microsoft.com/office/word/2012/wordml" xmlns:w16se="http://schemas.microsoft.com/office/word/2015/wordml/symex" xmlns:wpg="http://schemas.microsoft.com/office/word/2010/wordprocessingGroup" xmlns:wpi="http://schemas.microsoft.com/office/word/2010/wordprocessingInk" xmlns:wne="http://schemas.microsoft.com/office/word/2006/wordml" xmlns:wps="http://schemas.microsoft.com/office/word/2010/wordprocessingShape" mc:Ignorable="w14 w15 w16se wp14">
+<w:numbering xmlns:wpc="http://schemas.microsoft.com/office/word/2010/wordprocessingCanvas" xmlns:cx="http://schemas.microsoft.com/office/drawing/2014/chartex" xmlns:cx1="http://schemas.microsoft.com/office/drawing/2015/9/8/chartex" xmlns:mc="http://schemas.openxmlformats.org/markup-compatibility/2006" xmlns:o="urn:schemas-microsoft-com:office:office" xmlns:r="http://schemas.openxmlformats.org/officeDocument/2006/relationships" xmlns:m="http://schemas.openxmlformats.org/officeDocument/2006/math" xmlns:v="urn:schemas-microsoft-com:vml" xmlns:wp14="http://schemas.microsoft.com/office/word/2010/wordprocessingDrawing" xmlns:wp="http://schemas.openxmlformats.org/drawingml/2006/wordprocessingDrawing" xmlns:w10="urn:schemas-microsoft-com:office:word" xmlns:w="http://schemas.openxmlformats.org/wordprocessingml/2006/main" xmlns:w14="http://schemas.microsoft.com/office/word/2010/wordml" xmlns:w15="http://schemas.microsoft.com/office/word/2012/wordml" xmlns:w16se="http://schemas.microsoft.com/office/word/2015/wordml/symex" xmlns:wpg="http://schemas.microsoft.com/office/word/2010/wordprocessingGroup" xmlns:wpi="http://schemas.microsoft.com/office/word/2010/wordprocessingInk" xmlns:wne="http://schemas.microsoft.com/office/word/2006/wordml" xmlns:wps="http://schemas.microsoft.com/office/word/2010/wordprocessingShape" mc:Ignorable="w14 w15 w16se wp14">
   <w:abstractNum w:abstractNumId="0" w15:restartNumberingAfterBreak="0">
     <w:nsid w:val="014D0B31"/>
     <w:multiLevelType w:val="hybridMultilevel"/>
@@ -1663,6 +1694,95 @@
     </w:lvl>
   </w:abstractNum>
   <w:abstractNum w:abstractNumId="4" w15:restartNumberingAfterBreak="0">
+    <w:nsid w:val="0276124C"/>
+    <w:multiLevelType w:val="hybridMultilevel"/>
+    <w:tmpl w:val="81B8F8F2"/>
+    <w:lvl w:ilvl="0" w:tplc="0409000F">
+      <w:start w:val="1"/>
+      <w:numFmt w:val="decimal"/>
+      <w:lvlText w:val="%1."/>
+      <w:lvlJc w:val="left"/>
+      <w:pPr>
+        <w:ind w:left="720" w:hanging="360"/>
+      </w:pPr>
+      <w:rPr>
+        <w:rFonts w:hint="default"/>
+      </w:rPr>
+    </w:lvl>
+    <w:lvl w:ilvl="1" w:tplc="04090019" w:tentative="1">
+      <w:start w:val="1"/>
+      <w:numFmt w:val="lowerLetter"/>
+      <w:lvlText w:val="%2."/>
+      <w:lvlJc w:val="left"/>
+      <w:pPr>
+        <w:ind w:left="1440" w:hanging="360"/>
+      </w:pPr>
+    </w:lvl>
+    <w:lvl w:ilvl="2" w:tplc="0409001B" w:tentative="1">
+      <w:start w:val="1"/>
+      <w:numFmt w:val="lowerRoman"/>
+      <w:lvlText w:val="%3."/>
+      <w:lvlJc w:val="right"/>
+      <w:pPr>
+        <w:ind w:left="2160" w:hanging="180"/>
+      </w:pPr>
+    </w:lvl>
+    <w:lvl w:ilvl="3" w:tplc="0409000F" w:tentative="1">
+      <w:start w:val="1"/>
+      <w:numFmt w:val="decimal"/>
+      <w:lvlText w:val="%4."/>
+      <w:lvlJc w:val="left"/>
+      <w:pPr>
+        <w:ind w:left="2880" w:hanging="360"/>
+      </w:pPr>
+    </w:lvl>
+    <w:lvl w:ilvl="4" w:tplc="04090019" w:tentative="1">
+      <w:start w:val="1"/>
+      <w:numFmt w:val="lowerLetter"/>
+      <w:lvlText w:val="%5."/>
+      <w:lvlJc w:val="left"/>
+      <w:pPr>
+        <w:ind w:left="3600" w:hanging="360"/>
+      </w:pPr>
+    </w:lvl>
+    <w:lvl w:ilvl="5" w:tplc="0409001B" w:tentative="1">
+      <w:start w:val="1"/>
+      <w:numFmt w:val="lowerRoman"/>
+      <w:lvlText w:val="%6."/>
+      <w:lvlJc w:val="right"/>
+      <w:pPr>
+        <w:ind w:left="4320" w:hanging="180"/>
+      </w:pPr>
+    </w:lvl>
+    <w:lvl w:ilvl="6" w:tplc="0409000F" w:tentative="1">
+      <w:start w:val="1"/>
+      <w:numFmt w:val="decimal"/>
+      <w:lvlText w:val="%7."/>
+      <w:lvlJc w:val="left"/>
+      <w:pPr>
+        <w:ind w:left="5040" w:hanging="360"/>
+      </w:pPr>
+    </w:lvl>
+    <w:lvl w:ilvl="7" w:tplc="04090019" w:tentative="1">
+      <w:start w:val="1"/>
+      <w:numFmt w:val="lowerLetter"/>
+      <w:lvlText w:val="%8."/>
+      <w:lvlJc w:val="left"/>
+      <w:pPr>
+        <w:ind w:left="5760" w:hanging="360"/>
+      </w:pPr>
+    </w:lvl>
+    <w:lvl w:ilvl="8" w:tplc="0409001B" w:tentative="1">
+      <w:start w:val="1"/>
+      <w:numFmt w:val="lowerRoman"/>
+      <w:lvlText w:val="%9."/>
+      <w:lvlJc w:val="right"/>
+      <w:pPr>
+        <w:ind w:left="6480" w:hanging="180"/>
+      </w:pPr>
+    </w:lvl>
+  </w:abstractNum>
+  <w:abstractNum w:abstractNumId="5" w15:restartNumberingAfterBreak="0">
     <w:nsid w:val="10F36996"/>
     <w:multiLevelType w:val="hybridMultilevel"/>
     <w:tmpl w:val="CAD6FF24"/>
@@ -1751,7 +1871,7 @@
       </w:pPr>
     </w:lvl>
   </w:abstractNum>
-  <w:abstractNum w:abstractNumId="5" w15:restartNumberingAfterBreak="0">
+  <w:abstractNum w:abstractNumId="6" w15:restartNumberingAfterBreak="0">
     <w:nsid w:val="13BE095A"/>
     <w:multiLevelType w:val="hybridMultilevel"/>
     <w:tmpl w:val="CAD6FF24"/>
@@ -1840,7 +1960,7 @@
       </w:pPr>
     </w:lvl>
   </w:abstractNum>
-  <w:abstractNum w:abstractNumId="6" w15:restartNumberingAfterBreak="0">
+  <w:abstractNum w:abstractNumId="7" w15:restartNumberingAfterBreak="0">
     <w:nsid w:val="16D80908"/>
     <w:multiLevelType w:val="hybridMultilevel"/>
     <w:tmpl w:val="7270ABFE"/>
@@ -1929,7 +2049,7 @@
       </w:pPr>
     </w:lvl>
   </w:abstractNum>
-  <w:abstractNum w:abstractNumId="7" w15:restartNumberingAfterBreak="0">
+  <w:abstractNum w:abstractNumId="8" w15:restartNumberingAfterBreak="0">
     <w:nsid w:val="24AE5AF9"/>
     <w:multiLevelType w:val="hybridMultilevel"/>
     <w:tmpl w:val="E8CEEDC8"/>
@@ -2018,7 +2138,7 @@
       </w:pPr>
     </w:lvl>
   </w:abstractNum>
-  <w:abstractNum w:abstractNumId="8" w15:restartNumberingAfterBreak="0">
+  <w:abstractNum w:abstractNumId="9" w15:restartNumberingAfterBreak="0">
     <w:nsid w:val="25FB4CE4"/>
     <w:multiLevelType w:val="hybridMultilevel"/>
     <w:tmpl w:val="7EB2F2A8"/>
@@ -2107,7 +2227,7 @@
       </w:pPr>
     </w:lvl>
   </w:abstractNum>
-  <w:abstractNum w:abstractNumId="9" w15:restartNumberingAfterBreak="0">
+  <w:abstractNum w:abstractNumId="10" w15:restartNumberingAfterBreak="0">
     <w:nsid w:val="33AC0076"/>
     <w:multiLevelType w:val="hybridMultilevel"/>
     <w:tmpl w:val="CAD6FF24"/>
@@ -2196,7 +2316,7 @@
       </w:pPr>
     </w:lvl>
   </w:abstractNum>
-  <w:abstractNum w:abstractNumId="10" w15:restartNumberingAfterBreak="0">
+  <w:abstractNum w:abstractNumId="11" w15:restartNumberingAfterBreak="0">
     <w:nsid w:val="3F2E063A"/>
     <w:multiLevelType w:val="hybridMultilevel"/>
     <w:tmpl w:val="444EE70C"/>
@@ -2285,7 +2405,7 @@
       </w:pPr>
     </w:lvl>
   </w:abstractNum>
-  <w:abstractNum w:abstractNumId="11" w15:restartNumberingAfterBreak="0">
+  <w:abstractNum w:abstractNumId="12" w15:restartNumberingAfterBreak="0">
     <w:nsid w:val="50E063E0"/>
     <w:multiLevelType w:val="hybridMultilevel"/>
     <w:tmpl w:val="CAD6FF24"/>
@@ -2374,7 +2494,7 @@
       </w:pPr>
     </w:lvl>
   </w:abstractNum>
-  <w:abstractNum w:abstractNumId="12" w15:restartNumberingAfterBreak="0">
+  <w:abstractNum w:abstractNumId="13" w15:restartNumberingAfterBreak="0">
     <w:nsid w:val="64391A65"/>
     <w:multiLevelType w:val="hybridMultilevel"/>
     <w:tmpl w:val="49769E4C"/>
@@ -2463,7 +2583,7 @@
       </w:pPr>
     </w:lvl>
   </w:abstractNum>
-  <w:abstractNum w:abstractNumId="13" w15:restartNumberingAfterBreak="0">
+  <w:abstractNum w:abstractNumId="14" w15:restartNumberingAfterBreak="0">
     <w:nsid w:val="69C45B1F"/>
     <w:multiLevelType w:val="hybridMultilevel"/>
     <w:tmpl w:val="F384B8B6"/>
@@ -2553,25 +2673,25 @@
     </w:lvl>
   </w:abstractNum>
   <w:num w:numId="1">
+    <w:abstractNumId w:val="6"/>
+  </w:num>
+  <w:num w:numId="2">
+    <w:abstractNumId w:val="12"/>
+  </w:num>
+  <w:num w:numId="3">
+    <w:abstractNumId w:val="10"/>
+  </w:num>
+  <w:num w:numId="4">
     <w:abstractNumId w:val="5"/>
   </w:num>
-  <w:num w:numId="2">
+  <w:num w:numId="5">
+    <w:abstractNumId w:val="13"/>
+  </w:num>
+  <w:num w:numId="6">
     <w:abstractNumId w:val="11"/>
   </w:num>
-  <w:num w:numId="3">
-    <w:abstractNumId w:val="9"/>
-  </w:num>
-  <w:num w:numId="4">
-    <w:abstractNumId w:val="4"/>
-  </w:num>
-  <w:num w:numId="5">
-    <w:abstractNumId w:val="12"/>
-  </w:num>
-  <w:num w:numId="6">
-    <w:abstractNumId w:val="10"/>
-  </w:num>
   <w:num w:numId="7">
-    <w:abstractNumId w:val="6"/>
+    <w:abstractNumId w:val="7"/>
   </w:num>
   <w:num w:numId="8">
     <w:abstractNumId w:val="2"/>
@@ -2580,19 +2700,22 @@
     <w:abstractNumId w:val="1"/>
   </w:num>
   <w:num w:numId="10">
-    <w:abstractNumId w:val="8"/>
+    <w:abstractNumId w:val="9"/>
   </w:num>
   <w:num w:numId="11">
     <w:abstractNumId w:val="3"/>
   </w:num>
   <w:num w:numId="12">
-    <w:abstractNumId w:val="7"/>
+    <w:abstractNumId w:val="8"/>
   </w:num>
   <w:num w:numId="13">
     <w:abstractNumId w:val="0"/>
   </w:num>
   <w:num w:numId="14">
-    <w:abstractNumId w:val="13"/>
+    <w:abstractNumId w:val="14"/>
+  </w:num>
+  <w:num w:numId="15">
+    <w:abstractNumId w:val="4"/>
   </w:num>
 </w:numbering>
 </file>
@@ -2602,7 +2725,7 @@
   <w:docDefaults>
     <w:rPrDefault>
       <w:rPr>
-        <w:rFonts w:asciiTheme="minorHAnsi" w:eastAsia="바탕" w:hAnsiTheme="minorHAnsi" w:cstheme="minorBidi"/>
+        <w:rFonts w:asciiTheme="minorHAnsi" w:eastAsia="Batang" w:hAnsiTheme="minorHAnsi" w:cstheme="minorBidi"/>
         <w:sz w:val="22"/>
         <w:szCs w:val="22"/>
         <w:lang w:val="en-US" w:eastAsia="en-US" w:bidi="ar-SA"/>
@@ -2987,18 +3110,18 @@
     <w:lsdException w:name="List Table 6 Colorful Accent 6" w:uiPriority="51"/>
     <w:lsdException w:name="List Table 7 Colorful Accent 6" w:uiPriority="52"/>
   </w:latentStyles>
-  <w:style w:type="paragraph" w:default="1" w:styleId="a">
+  <w:style w:type="paragraph" w:default="1" w:styleId="Normal">
     <w:name w:val="Normal"/>
     <w:qFormat/>
     <w:rsid w:val="003101DF"/>
   </w:style>
-  <w:style w:type="character" w:default="1" w:styleId="a0">
+  <w:style w:type="character" w:default="1" w:styleId="DefaultParagraphFont">
     <w:name w:val="Default Paragraph Font"/>
     <w:uiPriority w:val="1"/>
     <w:semiHidden/>
     <w:unhideWhenUsed/>
   </w:style>
-  <w:style w:type="table" w:default="1" w:styleId="a1">
+  <w:style w:type="table" w:default="1" w:styleId="TableNormal">
     <w:name w:val="Normal Table"/>
     <w:uiPriority w:val="99"/>
     <w:semiHidden/>
@@ -3013,16 +3136,16 @@
       </w:tblCellMar>
     </w:tblPr>
   </w:style>
-  <w:style w:type="numbering" w:default="1" w:styleId="a2">
+  <w:style w:type="numbering" w:default="1" w:styleId="NoList">
     <w:name w:val="No List"/>
     <w:uiPriority w:val="99"/>
     <w:semiHidden/>
     <w:unhideWhenUsed/>
   </w:style>
-  <w:style w:type="paragraph" w:styleId="a3">
+  <w:style w:type="paragraph" w:styleId="Header">
     <w:name w:val="header"/>
-    <w:basedOn w:val="a"/>
-    <w:link w:val="Char"/>
+    <w:basedOn w:val="Normal"/>
+    <w:link w:val="HeaderChar"/>
     <w:uiPriority w:val="99"/>
     <w:unhideWhenUsed/>
     <w:rsid w:val="00A54750"/>
@@ -3034,17 +3157,17 @@
       <w:spacing w:after="0" w:line="240" w:lineRule="auto"/>
     </w:pPr>
   </w:style>
-  <w:style w:type="character" w:customStyle="1" w:styleId="Char">
-    <w:name w:val="머리글 Char"/>
-    <w:basedOn w:val="a0"/>
-    <w:link w:val="a3"/>
+  <w:style w:type="character" w:customStyle="1" w:styleId="HeaderChar">
+    <w:name w:val="Header Char"/>
+    <w:basedOn w:val="DefaultParagraphFont"/>
+    <w:link w:val="Header"/>
     <w:uiPriority w:val="99"/>
     <w:rsid w:val="00A54750"/>
   </w:style>
-  <w:style w:type="paragraph" w:styleId="a4">
+  <w:style w:type="paragraph" w:styleId="Footer">
     <w:name w:val="footer"/>
-    <w:basedOn w:val="a"/>
-    <w:link w:val="Char0"/>
+    <w:basedOn w:val="Normal"/>
+    <w:link w:val="FooterChar"/>
     <w:uiPriority w:val="99"/>
     <w:unhideWhenUsed/>
     <w:rsid w:val="00A54750"/>
@@ -3056,16 +3179,16 @@
       <w:spacing w:after="0" w:line="240" w:lineRule="auto"/>
     </w:pPr>
   </w:style>
-  <w:style w:type="character" w:customStyle="1" w:styleId="Char0">
-    <w:name w:val="바닥글 Char"/>
-    <w:basedOn w:val="a0"/>
-    <w:link w:val="a4"/>
+  <w:style w:type="character" w:customStyle="1" w:styleId="FooterChar">
+    <w:name w:val="Footer Char"/>
+    <w:basedOn w:val="DefaultParagraphFont"/>
+    <w:link w:val="Footer"/>
     <w:uiPriority w:val="99"/>
     <w:rsid w:val="00A54750"/>
   </w:style>
-  <w:style w:type="table" w:styleId="a5">
+  <w:style w:type="table" w:styleId="TableGrid">
     <w:name w:val="Table Grid"/>
-    <w:basedOn w:val="a1"/>
+    <w:basedOn w:val="TableNormal"/>
     <w:uiPriority w:val="39"/>
     <w:rsid w:val="001F53B6"/>
     <w:pPr>
@@ -3082,9 +3205,9 @@
       </w:tblBorders>
     </w:tblPr>
   </w:style>
-  <w:style w:type="paragraph" w:styleId="a6">
+  <w:style w:type="paragraph" w:styleId="ListParagraph">
     <w:name w:val="List Paragraph"/>
-    <w:basedOn w:val="a"/>
+    <w:basedOn w:val="Normal"/>
     <w:uiPriority w:val="34"/>
     <w:qFormat/>
     <w:rsid w:val="00E80788"/>
@@ -3095,7 +3218,7 @@
   </w:style>
   <w:style w:type="character" w:customStyle="1" w:styleId="fontstyle01">
     <w:name w:val="fontstyle01"/>
-    <w:basedOn w:val="a0"/>
+    <w:basedOn w:val="DefaultParagraphFont"/>
     <w:rsid w:val="00C37A5B"/>
     <w:rPr>
       <w:rFonts w:ascii="HelveticaNeue" w:hAnsi="HelveticaNeue" w:hint="default"/>

</xml_diff>